<commit_message>
Small addition to the documentation
</commit_message>
<xml_diff>
--- a/User Guide.docx
+++ b/User Guide.docx
@@ -104,8 +104,6 @@
         </w:rPr>
         <w:t>Setup</w:t>
       </w:r>
-      <w:bookmarkStart w:id="0" w:name="_GoBack"/>
-      <w:bookmarkEnd w:id="0"/>
     </w:p>
     <w:p>
       <w:pPr>
@@ -275,6 +273,50 @@
           <w:lang w:val="en-GB"/>
         </w:rPr>
         <w:t>In terminal, type in “npm start”. This should start the server and automatically open the app</w:t>
+      </w:r>
+    </w:p>
+    <w:p>
+      <w:pPr>
+        <w:rPr>
+          <w:lang w:val="en-GB"/>
+        </w:rPr>
+      </w:pPr>
+      <w:r>
+        <w:rPr>
+          <w:lang w:val="en-GB"/>
+        </w:rPr>
+        <w:t xml:space="preserve">Alternatively, visit the working version </w:t>
+      </w:r>
+      <w:hyperlink r:id="rId6" w:history="1">
+        <w:r>
+          <w:rPr>
+            <w:rStyle w:val="Hyperlink"/>
+            <w:lang w:val="en-GB"/>
+          </w:rPr>
+          <w:t>at t</w:t>
+        </w:r>
+        <w:bookmarkStart w:id="0" w:name="_GoBack"/>
+        <w:bookmarkEnd w:id="0"/>
+        <w:r>
+          <w:rPr>
+            <w:rStyle w:val="Hyperlink"/>
+            <w:lang w:val="en-GB"/>
+          </w:rPr>
+          <w:t>h</w:t>
+        </w:r>
+        <w:r>
+          <w:rPr>
+            <w:rStyle w:val="Hyperlink"/>
+            <w:lang w:val="en-GB"/>
+          </w:rPr>
+          <w:t>is link</w:t>
+        </w:r>
+      </w:hyperlink>
+      <w:r>
+        <w:rPr>
+          <w:lang w:val="en-GB"/>
+        </w:rPr>
+        <w:t>.</w:t>
       </w:r>
     </w:p>
     <w:p>
@@ -1397,6 +1439,41 @@
       <w:lang w:val="hr-HR"/>
     </w:rPr>
   </w:style>
+  <w:style w:type="character" w:styleId="Hyperlink">
+    <w:name w:val="Hyperlink"/>
+    <w:basedOn w:val="DefaultParagraphFont"/>
+    <w:uiPriority w:val="99"/>
+    <w:unhideWhenUsed/>
+    <w:rsid w:val="00C70A34"/>
+    <w:rPr>
+      <w:color w:val="0563C1" w:themeColor="hyperlink"/>
+      <w:u w:val="single"/>
+    </w:rPr>
+  </w:style>
+  <w:style w:type="character" w:styleId="UnresolvedMention">
+    <w:name w:val="Unresolved Mention"/>
+    <w:basedOn w:val="DefaultParagraphFont"/>
+    <w:uiPriority w:val="99"/>
+    <w:semiHidden/>
+    <w:unhideWhenUsed/>
+    <w:rsid w:val="00C70A34"/>
+    <w:rPr>
+      <w:color w:val="605E5C"/>
+      <w:shd w:val="clear" w:color="auto" w:fill="E1DFDD"/>
+    </w:rPr>
+  </w:style>
+  <w:style w:type="character" w:styleId="FollowedHyperlink">
+    <w:name w:val="FollowedHyperlink"/>
+    <w:basedOn w:val="DefaultParagraphFont"/>
+    <w:uiPriority w:val="99"/>
+    <w:semiHidden/>
+    <w:unhideWhenUsed/>
+    <w:rsid w:val="00C70A34"/>
+    <w:rPr>
+      <w:color w:val="954F72" w:themeColor="followedHyperlink"/>
+      <w:u w:val="single"/>
+    </w:rPr>
+  </w:style>
 </w:styles>
 </file>
 

</xml_diff>